<commit_message>
Clean up some unnecessary files
</commit_message>
<xml_diff>
--- a/Documents/TT Scoreboard RF Remote user manual.docx
+++ b/Documents/TT Scoreboard RF Remote user manual.docx
@@ -1,10 +1,11 @@
 
 <file path=word/document.xml><?xml version="1.0" encoding="utf-8"?>
-<w:document xmlns:wpc="http://schemas.microsoft.com/office/word/2010/wordprocessingCanvas" xmlns:mc="http://schemas.openxmlformats.org/markup-compatibility/2006" xmlns:o="urn:schemas-microsoft-com:office:office" xmlns:r="http://schemas.openxmlformats.org/officeDocument/2006/relationships" xmlns:m="http://schemas.openxmlformats.org/officeDocument/2006/math" xmlns:v="urn:schemas-microsoft-com:vml" xmlns:wp14="http://schemas.microsoft.com/office/word/2010/wordprocessingDrawing" xmlns:wp="http://schemas.openxmlformats.org/drawingml/2006/wordprocessingDrawing" xmlns:w10="urn:schemas-microsoft-com:office:word" xmlns:w="http://schemas.openxmlformats.org/wordprocessingml/2006/main" xmlns:w14="http://schemas.microsoft.com/office/word/2010/wordml" xmlns:w15="http://schemas.microsoft.com/office/word/2012/wordml" xmlns:wpg="http://schemas.microsoft.com/office/word/2010/wordprocessingGroup" xmlns:wpi="http://schemas.microsoft.com/office/word/2010/wordprocessingInk" xmlns:wne="http://schemas.microsoft.com/office/word/2006/wordml" xmlns:wps="http://schemas.microsoft.com/office/word/2010/wordprocessingShape" mc:Ignorable="w14 w15 wp14">
+<w:document xmlns:wpc="http://schemas.microsoft.com/office/word/2010/wordprocessingCanvas" xmlns:cx="http://schemas.microsoft.com/office/drawing/2014/chartex" xmlns:mc="http://schemas.openxmlformats.org/markup-compatibility/2006" xmlns:o="urn:schemas-microsoft-com:office:office" xmlns:r="http://schemas.openxmlformats.org/officeDocument/2006/relationships" xmlns:m="http://schemas.openxmlformats.org/officeDocument/2006/math" xmlns:v="urn:schemas-microsoft-com:vml" xmlns:wp14="http://schemas.microsoft.com/office/word/2010/wordprocessingDrawing" xmlns:wp="http://schemas.openxmlformats.org/drawingml/2006/wordprocessingDrawing" xmlns:w10="urn:schemas-microsoft-com:office:word" xmlns:w="http://schemas.openxmlformats.org/wordprocessingml/2006/main" xmlns:w14="http://schemas.microsoft.com/office/word/2010/wordml" xmlns:w15="http://schemas.microsoft.com/office/word/2012/wordml" xmlns:w16se="http://schemas.microsoft.com/office/word/2015/wordml/symex" xmlns:wpg="http://schemas.microsoft.com/office/word/2010/wordprocessingGroup" xmlns:wpi="http://schemas.microsoft.com/office/word/2010/wordprocessingInk" xmlns:wne="http://schemas.microsoft.com/office/word/2006/wordml" xmlns:wps="http://schemas.microsoft.com/office/word/2010/wordprocessingShape" mc:Ignorable="w14 w15 w16se wp14">
   <w:body>
     <w:p>
       <w:pPr>
         <w:pStyle w:val="Heading1"/>
+        <w:spacing w:before="0"/>
         <w:jc w:val="center"/>
         <w:rPr>
           <w:b/>
@@ -16,34 +17,52 @@
           <w:b/>
           <w:sz w:val="56"/>
         </w:rPr>
-        <w:t xml:space="preserve">TT </w:t>
+        <w:t>Table Tennis</w:t>
       </w:r>
       <w:r>
         <w:rPr>
           <w:b/>
           <w:sz w:val="56"/>
         </w:rPr>
-        <w:t xml:space="preserve">Scoreboard </w:t>
+        <w:t xml:space="preserve"> Scoreboard </w:t>
       </w:r>
       <w:r>
         <w:rPr>
           <w:b/>
           <w:sz w:val="56"/>
         </w:rPr>
-        <w:t xml:space="preserve">RF Remote </w:t>
-      </w:r>
-      <w:r>
+        <w:t xml:space="preserve">Remote </w:t>
+      </w:r>
+    </w:p>
+    <w:p>
+      <w:pPr>
+        <w:pStyle w:val="Heading1"/>
+        <w:spacing w:before="0"/>
+        <w:jc w:val="center"/>
         <w:rPr>
           <w:b/>
           <w:sz w:val="56"/>
         </w:rPr>
-        <w:t>user m</w:t>
-      </w:r>
+      </w:pPr>
       <w:r>
         <w:rPr>
           <w:b/>
           <w:sz w:val="56"/>
         </w:rPr>
+        <w:t>User</w:t>
+      </w:r>
+      <w:r>
+        <w:rPr>
+          <w:b/>
+          <w:sz w:val="56"/>
+        </w:rPr>
+        <w:t xml:space="preserve"> M</w:t>
+      </w:r>
+      <w:r>
+        <w:rPr>
+          <w:b/>
+          <w:sz w:val="56"/>
+        </w:rPr>
         <w:t>anual</w:t>
       </w:r>
     </w:p>
@@ -56,7 +75,7 @@
     <w:p>
       <w:pPr>
         <w:pStyle w:val="Heading2"/>
-        <w:spacing w:line="240" w:lineRule="auto"/>
+        <w:spacing w:line="276" w:lineRule="auto"/>
         <w:ind w:left="720"/>
         <w:rPr>
           <w:b/>
@@ -75,7 +94,7 @@
     </w:p>
     <w:p>
       <w:pPr>
-        <w:spacing w:line="240" w:lineRule="auto"/>
+        <w:spacing w:after="0" w:line="276" w:lineRule="auto"/>
         <w:ind w:left="1440"/>
         <w:rPr>
           <w:sz w:val="42"/>
@@ -85,18 +104,12 @@
         <w:rPr>
           <w:sz w:val="42"/>
         </w:rPr>
-        <w:t>A</w:t>
-      </w:r>
-      <w:r>
-        <w:rPr>
-          <w:sz w:val="42"/>
-        </w:rPr>
-        <w:t xml:space="preserve"> - Increment score Team A</w:t>
-      </w:r>
-    </w:p>
-    <w:p>
-      <w:pPr>
-        <w:spacing w:line="240" w:lineRule="auto"/>
+        <w:t>A - Increment score of left team</w:t>
+      </w:r>
+    </w:p>
+    <w:p>
+      <w:pPr>
+        <w:spacing w:after="0" w:line="276" w:lineRule="auto"/>
         <w:ind w:left="1440"/>
         <w:rPr>
           <w:sz w:val="42"/>
@@ -106,12 +119,12 @@
         <w:rPr>
           <w:sz w:val="42"/>
         </w:rPr>
-        <w:t>B - Increment score Team B</w:t>
-      </w:r>
-    </w:p>
-    <w:p>
-      <w:pPr>
-        <w:spacing w:line="240" w:lineRule="auto"/>
+        <w:t>B - Increment score of right team</w:t>
+      </w:r>
+    </w:p>
+    <w:p>
+      <w:pPr>
+        <w:spacing w:after="0" w:line="276" w:lineRule="auto"/>
         <w:ind w:left="1440"/>
         <w:rPr>
           <w:sz w:val="42"/>
@@ -127,20 +140,36 @@
         <w:rPr>
           <w:sz w:val="42"/>
         </w:rPr>
-        <w:t xml:space="preserve"> - Clear current m</w:t>
-      </w:r>
-      <w:r>
-        <w:rPr>
-          <w:sz w:val="42"/>
-        </w:rPr>
-        <w:t>atch score</w:t>
-      </w:r>
-      <w:bookmarkStart w:id="0" w:name="_GoBack"/>
-      <w:bookmarkEnd w:id="0"/>
-    </w:p>
-    <w:p>
-      <w:pPr>
-        <w:spacing w:line="240" w:lineRule="auto"/>
+        <w:t xml:space="preserve"> - Clear current</w:t>
+      </w:r>
+      <w:r>
+        <w:rPr>
+          <w:sz w:val="42"/>
+        </w:rPr>
+        <w:t xml:space="preserve"> set</w:t>
+      </w:r>
+      <w:r>
+        <w:rPr>
+          <w:sz w:val="42"/>
+        </w:rPr>
+        <w:t xml:space="preserve"> </w:t>
+      </w:r>
+      <w:r>
+        <w:rPr>
+          <w:sz w:val="42"/>
+        </w:rPr>
+        <w:t>score</w:t>
+      </w:r>
+      <w:r>
+        <w:rPr>
+          <w:sz w:val="42"/>
+        </w:rPr>
+        <w:t xml:space="preserve"> to start new set</w:t>
+      </w:r>
+    </w:p>
+    <w:p>
+      <w:pPr>
+        <w:spacing w:after="0" w:line="276" w:lineRule="auto"/>
         <w:ind w:left="1440"/>
         <w:rPr>
           <w:sz w:val="42"/>
@@ -150,19 +179,31 @@
         <w:rPr>
           <w:sz w:val="42"/>
         </w:rPr>
-        <w:t xml:space="preserve">D </w:t>
-      </w:r>
-      <w:r>
-        <w:rPr>
-          <w:sz w:val="42"/>
-        </w:rPr>
-        <w:t>- Toggle display Mode Tittle/Score/Timer</w:t>
+        <w:t>D - Toggle display m</w:t>
+      </w:r>
+      <w:r>
+        <w:rPr>
+          <w:sz w:val="42"/>
+        </w:rPr>
+        <w:t>ode</w:t>
+      </w:r>
+      <w:r>
+        <w:rPr>
+          <w:sz w:val="42"/>
+        </w:rPr>
+        <w:t>:</w:t>
+      </w:r>
+      <w:r>
+        <w:rPr>
+          <w:sz w:val="42"/>
+        </w:rPr>
+        <w:t xml:space="preserve"> Tittle/Score/Timer</w:t>
       </w:r>
     </w:p>
     <w:p>
       <w:pPr>
         <w:pStyle w:val="Heading2"/>
-        <w:spacing w:line="240" w:lineRule="auto"/>
+        <w:spacing w:line="276" w:lineRule="auto"/>
         <w:ind w:left="720"/>
         <w:rPr>
           <w:b/>
@@ -181,7 +222,7 @@
     </w:p>
     <w:p>
       <w:pPr>
-        <w:spacing w:line="240" w:lineRule="auto"/>
+        <w:spacing w:after="0" w:line="276" w:lineRule="auto"/>
         <w:ind w:left="1440"/>
         <w:rPr>
           <w:sz w:val="42"/>
@@ -191,30 +232,24 @@
         <w:rPr>
           <w:sz w:val="42"/>
         </w:rPr>
-        <w:t xml:space="preserve">C - Clear </w:t>
-      </w:r>
-      <w:r>
-        <w:rPr>
-          <w:sz w:val="42"/>
-        </w:rPr>
-        <w:t>all</w:t>
-      </w:r>
-      <w:r>
-        <w:rPr>
-          <w:sz w:val="42"/>
-        </w:rPr>
-        <w:t xml:space="preserve"> score </w:t>
-      </w:r>
-      <w:r>
-        <w:rPr>
-          <w:sz w:val="42"/>
-        </w:rPr>
-        <w:t>from display</w:t>
-      </w:r>
-    </w:p>
-    <w:p>
-      <w:pPr>
-        <w:spacing w:line="240" w:lineRule="auto"/>
+        <w:t xml:space="preserve">A - </w:t>
+      </w:r>
+      <w:r>
+        <w:rPr>
+          <w:sz w:val="42"/>
+        </w:rPr>
+        <w:t>De</w:t>
+      </w:r>
+      <w:r>
+        <w:rPr>
+          <w:sz w:val="42"/>
+        </w:rPr>
+        <w:t>crement score of left team</w:t>
+      </w:r>
+    </w:p>
+    <w:p>
+      <w:pPr>
+        <w:spacing w:after="0" w:line="276" w:lineRule="auto"/>
         <w:ind w:left="1440"/>
         <w:rPr>
           <w:sz w:val="42"/>
@@ -224,23 +259,70 @@
         <w:rPr>
           <w:sz w:val="42"/>
         </w:rPr>
-        <w:t>D - Toggle service side</w:t>
-      </w:r>
-      <w:r>
-        <w:rPr>
-          <w:sz w:val="42"/>
-        </w:rPr>
-        <w:t xml:space="preserve"> Left/Right</w:t>
-      </w:r>
-    </w:p>
-    <w:p>
-      <w:pPr>
-        <w:spacing w:line="240" w:lineRule="auto"/>
+        <w:t xml:space="preserve">B - </w:t>
+      </w:r>
+      <w:r>
+        <w:rPr>
+          <w:sz w:val="42"/>
+        </w:rPr>
+        <w:t>De</w:t>
+      </w:r>
+      <w:r>
+        <w:rPr>
+          <w:sz w:val="42"/>
+        </w:rPr>
+        <w:t>crement score of right team</w:t>
+      </w:r>
+      <w:r>
+        <w:rPr>
+          <w:sz w:val="42"/>
+        </w:rPr>
+        <w:br/>
+      </w:r>
+      <w:r>
+        <w:rPr>
+          <w:sz w:val="42"/>
+        </w:rPr>
+        <w:t>C - Clear all score from display</w:t>
+      </w:r>
+      <w:r>
+        <w:rPr>
+          <w:sz w:val="42"/>
+        </w:rPr>
+        <w:t xml:space="preserve"> to start new match</w:t>
+      </w:r>
+    </w:p>
+    <w:p>
+      <w:pPr>
+        <w:spacing w:after="0" w:line="276" w:lineRule="auto"/>
         <w:ind w:left="1440"/>
         <w:rPr>
           <w:sz w:val="42"/>
         </w:rPr>
       </w:pPr>
+      <w:r>
+        <w:rPr>
+          <w:sz w:val="42"/>
+        </w:rPr>
+        <w:t>D - Toggle service side: Left/R</w:t>
+      </w:r>
+      <w:r>
+        <w:rPr>
+          <w:sz w:val="42"/>
+        </w:rPr>
+        <w:t>ight</w:t>
+      </w:r>
+      <w:bookmarkStart w:id="0" w:name="_GoBack"/>
+      <w:bookmarkEnd w:id="0"/>
+    </w:p>
+    <w:p>
+      <w:pPr>
+        <w:spacing w:after="0" w:line="240" w:lineRule="auto"/>
+        <w:ind w:left="1440"/>
+        <w:rPr>
+          <w:sz w:val="42"/>
+        </w:rPr>
+      </w:pPr>
     </w:p>
     <w:p>
       <w:pPr>
@@ -249,11 +331,6 @@
           <w:sz w:val="44"/>
         </w:rPr>
       </w:pPr>
-      <w:r>
-        <w:rPr>
-          <w:noProof/>
-        </w:rPr>
-      </w:r>
       <w:r>
         <w:rPr>
           <w:sz w:val="44"/>
@@ -278,10 +355,8 @@
             <v:path o:extrusionok="f" gradientshapeok="t" o:connecttype="rect"/>
             <o:lock v:ext="edit" aspectratio="t"/>
           </v:shapetype>
-          <v:shape id="_x0000_s1026" type="#_x0000_t75" style="width:338.25pt;height:402pt;mso-left-percent:-10001;mso-top-percent:-10001;mso-position-horizontal:absolute;mso-position-horizontal-relative:char;mso-position-vertical:absolute;mso-position-vertical-relative:line;mso-left-percent:-10001;mso-top-percent:-10001">
+          <v:shape id="_x0000_i1025" type="#_x0000_t75" style="width:263.8pt;height:313.9pt;mso-left-percent:-10001;mso-top-percent:-10001;mso-position-horizontal:absolute;mso-position-horizontal-relative:char;mso-position-vertical:absolute;mso-position-vertical-relative:line;mso-left-percent:-10001;mso-top-percent:-10001">
             <v:imagedata r:id="rId4" o:title="20200109_161840" croptop="5343f" cropbottom="1745f"/>
-            <w10:wrap type="none"/>
-            <w10:anchorlock/>
           </v:shape>
         </w:pict>
       </w:r>
@@ -297,7 +372,7 @@
 </file>
 
 <file path=word/styles.xml><?xml version="1.0" encoding="utf-8"?>
-<w:styles xmlns:mc="http://schemas.openxmlformats.org/markup-compatibility/2006" xmlns:r="http://schemas.openxmlformats.org/officeDocument/2006/relationships" xmlns:w="http://schemas.openxmlformats.org/wordprocessingml/2006/main" xmlns:w14="http://schemas.microsoft.com/office/word/2010/wordml" xmlns:w15="http://schemas.microsoft.com/office/word/2012/wordml" mc:Ignorable="w14 w15">
+<w:styles xmlns:mc="http://schemas.openxmlformats.org/markup-compatibility/2006" xmlns:r="http://schemas.openxmlformats.org/officeDocument/2006/relationships" xmlns:w="http://schemas.openxmlformats.org/wordprocessingml/2006/main" xmlns:w14="http://schemas.microsoft.com/office/word/2010/wordml" xmlns:w15="http://schemas.microsoft.com/office/word/2012/wordml" xmlns:w16se="http://schemas.microsoft.com/office/word/2015/wordml/symex" mc:Ignorable="w14 w15 w16se">
   <w:docDefaults>
     <w:rPrDefault>
       <w:rPr>

</xml_diff>

<commit_message>
Remote user manual updated
</commit_message>
<xml_diff>
--- a/Documents/TT Scoreboard RF Remote user manual.docx
+++ b/Documents/TT Scoreboard RF Remote user manual.docx
@@ -1,6 +1,6 @@
 
 <file path=word/document.xml><?xml version="1.0" encoding="utf-8"?>
-<w:document xmlns:wpc="http://schemas.microsoft.com/office/word/2010/wordprocessingCanvas" xmlns:cx="http://schemas.microsoft.com/office/drawing/2014/chartex" xmlns:mc="http://schemas.openxmlformats.org/markup-compatibility/2006" xmlns:o="urn:schemas-microsoft-com:office:office" xmlns:r="http://schemas.openxmlformats.org/officeDocument/2006/relationships" xmlns:m="http://schemas.openxmlformats.org/officeDocument/2006/math" xmlns:v="urn:schemas-microsoft-com:vml" xmlns:wp14="http://schemas.microsoft.com/office/word/2010/wordprocessingDrawing" xmlns:wp="http://schemas.openxmlformats.org/drawingml/2006/wordprocessingDrawing" xmlns:w10="urn:schemas-microsoft-com:office:word" xmlns:w="http://schemas.openxmlformats.org/wordprocessingml/2006/main" xmlns:w14="http://schemas.microsoft.com/office/word/2010/wordml" xmlns:w15="http://schemas.microsoft.com/office/word/2012/wordml" xmlns:w16se="http://schemas.microsoft.com/office/word/2015/wordml/symex" xmlns:wpg="http://schemas.microsoft.com/office/word/2010/wordprocessingGroup" xmlns:wpi="http://schemas.microsoft.com/office/word/2010/wordprocessingInk" xmlns:wne="http://schemas.microsoft.com/office/word/2006/wordml" xmlns:wps="http://schemas.microsoft.com/office/word/2010/wordprocessingShape" mc:Ignorable="w14 w15 w16se wp14">
+<w:document xmlns:wpc="http://schemas.microsoft.com/office/word/2010/wordprocessingCanvas" xmlns:mc="http://schemas.openxmlformats.org/markup-compatibility/2006" xmlns:o="urn:schemas-microsoft-com:office:office" xmlns:r="http://schemas.openxmlformats.org/officeDocument/2006/relationships" xmlns:m="http://schemas.openxmlformats.org/officeDocument/2006/math" xmlns:v="urn:schemas-microsoft-com:vml" xmlns:wp14="http://schemas.microsoft.com/office/word/2010/wordprocessingDrawing" xmlns:wp="http://schemas.openxmlformats.org/drawingml/2006/wordprocessingDrawing" xmlns:w10="urn:schemas-microsoft-com:office:word" xmlns:w="http://schemas.openxmlformats.org/wordprocessingml/2006/main" xmlns:w14="http://schemas.microsoft.com/office/word/2010/wordml" xmlns:w15="http://schemas.microsoft.com/office/word/2012/wordml" xmlns:wpg="http://schemas.microsoft.com/office/word/2010/wordprocessingGroup" xmlns:wpi="http://schemas.microsoft.com/office/word/2010/wordprocessingInk" xmlns:wne="http://schemas.microsoft.com/office/word/2006/wordml" xmlns:wps="http://schemas.microsoft.com/office/word/2010/wordprocessingShape" mc:Ignorable="w14 w15 wp14">
   <w:body>
     <w:p>
       <w:pPr>
@@ -68,28 +68,30 @@
     </w:p>
     <w:p>
       <w:pPr>
-        <w:ind w:left="720"/>
-        <w:jc w:val="center"/>
-      </w:pPr>
-    </w:p>
-    <w:p>
-      <w:pPr>
         <w:pStyle w:val="Heading2"/>
         <w:spacing w:line="276" w:lineRule="auto"/>
         <w:ind w:left="720"/>
         <w:rPr>
           <w:b/>
-          <w:sz w:val="46"/>
+          <w:sz w:val="40"/>
           <w:u w:val="single"/>
         </w:rPr>
       </w:pPr>
       <w:r>
         <w:rPr>
           <w:b/>
-          <w:sz w:val="46"/>
+          <w:sz w:val="40"/>
           <w:u w:val="single"/>
         </w:rPr>
         <w:t>Short Press</w:t>
+      </w:r>
+      <w:r>
+        <w:rPr>
+          <w:b/>
+          <w:sz w:val="40"/>
+          <w:u w:val="single"/>
+        </w:rPr>
+        <w:t>:</w:t>
       </w:r>
     </w:p>
     <w:p>
@@ -97,12 +99,12 @@
         <w:spacing w:after="0" w:line="276" w:lineRule="auto"/>
         <w:ind w:left="1440"/>
         <w:rPr>
-          <w:sz w:val="42"/>
-        </w:rPr>
-      </w:pPr>
-      <w:r>
-        <w:rPr>
-          <w:sz w:val="42"/>
+          <w:sz w:val="36"/>
+        </w:rPr>
+      </w:pPr>
+      <w:r>
+        <w:rPr>
+          <w:sz w:val="36"/>
         </w:rPr>
         <w:t>A - Increment score of left team</w:t>
       </w:r>
@@ -112,12 +114,12 @@
         <w:spacing w:after="0" w:line="276" w:lineRule="auto"/>
         <w:ind w:left="1440"/>
         <w:rPr>
-          <w:sz w:val="42"/>
-        </w:rPr>
-      </w:pPr>
-      <w:r>
-        <w:rPr>
-          <w:sz w:val="42"/>
+          <w:sz w:val="36"/>
+        </w:rPr>
+      </w:pPr>
+      <w:r>
+        <w:rPr>
+          <w:sz w:val="36"/>
         </w:rPr>
         <w:t>B - Increment score of right team</w:t>
       </w:r>
@@ -127,42 +129,30 @@
         <w:spacing w:after="0" w:line="276" w:lineRule="auto"/>
         <w:ind w:left="1440"/>
         <w:rPr>
-          <w:sz w:val="42"/>
-        </w:rPr>
-      </w:pPr>
-      <w:r>
-        <w:rPr>
-          <w:sz w:val="42"/>
-        </w:rPr>
-        <w:t>C</w:t>
-      </w:r>
-      <w:r>
-        <w:rPr>
-          <w:sz w:val="42"/>
-        </w:rPr>
-        <w:t xml:space="preserve"> - Clear current</w:t>
-      </w:r>
-      <w:r>
-        <w:rPr>
-          <w:sz w:val="42"/>
+          <w:sz w:val="36"/>
+        </w:rPr>
+      </w:pPr>
+      <w:r>
+        <w:rPr>
+          <w:sz w:val="36"/>
+        </w:rPr>
+        <w:t>C - Clear current</w:t>
+      </w:r>
+      <w:r>
+        <w:rPr>
+          <w:sz w:val="36"/>
         </w:rPr>
         <w:t xml:space="preserve"> set</w:t>
       </w:r>
       <w:r>
         <w:rPr>
-          <w:sz w:val="42"/>
-        </w:rPr>
-        <w:t xml:space="preserve"> </w:t>
-      </w:r>
-      <w:r>
-        <w:rPr>
-          <w:sz w:val="42"/>
-        </w:rPr>
-        <w:t>score</w:t>
-      </w:r>
-      <w:r>
-        <w:rPr>
-          <w:sz w:val="42"/>
+          <w:sz w:val="36"/>
+        </w:rPr>
+        <w:t xml:space="preserve"> score</w:t>
+      </w:r>
+      <w:r>
+        <w:rPr>
+          <w:sz w:val="36"/>
         </w:rPr>
         <w:t xml:space="preserve"> to start new set</w:t>
       </w:r>
@@ -172,30 +162,30 @@
         <w:spacing w:after="0" w:line="276" w:lineRule="auto"/>
         <w:ind w:left="1440"/>
         <w:rPr>
-          <w:sz w:val="42"/>
-        </w:rPr>
-      </w:pPr>
-      <w:r>
-        <w:rPr>
-          <w:sz w:val="42"/>
+          <w:sz w:val="36"/>
+        </w:rPr>
+      </w:pPr>
+      <w:r>
+        <w:rPr>
+          <w:sz w:val="36"/>
         </w:rPr>
         <w:t>D - Toggle display m</w:t>
       </w:r>
       <w:r>
         <w:rPr>
-          <w:sz w:val="42"/>
+          <w:sz w:val="36"/>
         </w:rPr>
         <w:t>ode</w:t>
       </w:r>
       <w:r>
         <w:rPr>
-          <w:sz w:val="42"/>
+          <w:sz w:val="36"/>
         </w:rPr>
         <w:t>:</w:t>
       </w:r>
       <w:r>
         <w:rPr>
-          <w:sz w:val="42"/>
+          <w:sz w:val="36"/>
         </w:rPr>
         <w:t xml:space="preserve"> Tittle/Score/Timer</w:t>
       </w:r>
@@ -207,17 +197,25 @@
         <w:ind w:left="720"/>
         <w:rPr>
           <w:b/>
-          <w:sz w:val="46"/>
+          <w:sz w:val="40"/>
           <w:u w:val="single"/>
         </w:rPr>
       </w:pPr>
       <w:r>
         <w:rPr>
           <w:b/>
-          <w:sz w:val="46"/>
+          <w:sz w:val="40"/>
           <w:u w:val="single"/>
         </w:rPr>
         <w:t>Long Press</w:t>
+      </w:r>
+      <w:r>
+        <w:rPr>
+          <w:b/>
+          <w:sz w:val="40"/>
+          <w:u w:val="single"/>
+        </w:rPr>
+        <w:t>:</w:t>
       </w:r>
     </w:p>
     <w:p>
@@ -225,26 +223,14 @@
         <w:spacing w:after="0" w:line="276" w:lineRule="auto"/>
         <w:ind w:left="1440"/>
         <w:rPr>
-          <w:sz w:val="42"/>
-        </w:rPr>
-      </w:pPr>
-      <w:r>
-        <w:rPr>
-          <w:sz w:val="42"/>
-        </w:rPr>
-        <w:t xml:space="preserve">A - </w:t>
-      </w:r>
-      <w:r>
-        <w:rPr>
-          <w:sz w:val="42"/>
-        </w:rPr>
-        <w:t>De</w:t>
-      </w:r>
-      <w:r>
-        <w:rPr>
-          <w:sz w:val="42"/>
-        </w:rPr>
-        <w:t>crement score of left team</w:t>
+          <w:sz w:val="36"/>
+        </w:rPr>
+      </w:pPr>
+      <w:r>
+        <w:rPr>
+          <w:sz w:val="36"/>
+        </w:rPr>
+        <w:t>A - Decrement score of left team</w:t>
       </w:r>
     </w:p>
     <w:p>
@@ -252,42 +238,30 @@
         <w:spacing w:after="0" w:line="276" w:lineRule="auto"/>
         <w:ind w:left="1440"/>
         <w:rPr>
-          <w:sz w:val="42"/>
-        </w:rPr>
-      </w:pPr>
-      <w:r>
-        <w:rPr>
-          <w:sz w:val="42"/>
-        </w:rPr>
-        <w:t xml:space="preserve">B - </w:t>
-      </w:r>
-      <w:r>
-        <w:rPr>
-          <w:sz w:val="42"/>
-        </w:rPr>
-        <w:t>De</w:t>
-      </w:r>
-      <w:r>
-        <w:rPr>
-          <w:sz w:val="42"/>
-        </w:rPr>
-        <w:t>crement score of right team</w:t>
-      </w:r>
-      <w:r>
-        <w:rPr>
-          <w:sz w:val="42"/>
+          <w:sz w:val="36"/>
+        </w:rPr>
+      </w:pPr>
+      <w:r>
+        <w:rPr>
+          <w:sz w:val="36"/>
+        </w:rPr>
+        <w:t>B - Decrement score of right team</w:t>
+      </w:r>
+      <w:r>
+        <w:rPr>
+          <w:sz w:val="36"/>
         </w:rPr>
         <w:br/>
       </w:r>
       <w:r>
         <w:rPr>
-          <w:sz w:val="42"/>
+          <w:sz w:val="36"/>
         </w:rPr>
         <w:t>C - Clear all score from display</w:t>
       </w:r>
       <w:r>
         <w:rPr>
-          <w:sz w:val="42"/>
+          <w:sz w:val="36"/>
         </w:rPr>
         <w:t xml:space="preserve"> to start new match</w:t>
       </w:r>
@@ -297,30 +271,144 @@
         <w:spacing w:after="0" w:line="276" w:lineRule="auto"/>
         <w:ind w:left="1440"/>
         <w:rPr>
-          <w:sz w:val="42"/>
-        </w:rPr>
-      </w:pPr>
-      <w:r>
-        <w:rPr>
-          <w:sz w:val="42"/>
+          <w:sz w:val="36"/>
+        </w:rPr>
+      </w:pPr>
+      <w:r>
+        <w:rPr>
+          <w:sz w:val="36"/>
         </w:rPr>
         <w:t>D - Toggle service side: Left/R</w:t>
       </w:r>
       <w:r>
         <w:rPr>
-          <w:sz w:val="42"/>
+          <w:sz w:val="36"/>
         </w:rPr>
         <w:t>ight</w:t>
+      </w:r>
+    </w:p>
+    <w:p>
+      <w:pPr>
+        <w:pStyle w:val="Heading2"/>
+        <w:spacing w:line="276" w:lineRule="auto"/>
+        <w:ind w:left="720"/>
+        <w:rPr>
+          <w:b/>
+          <w:sz w:val="40"/>
+          <w:u w:val="single"/>
+        </w:rPr>
+      </w:pPr>
+      <w:r>
+        <w:rPr>
+          <w:b/>
+          <w:sz w:val="40"/>
+          <w:u w:val="single"/>
+        </w:rPr>
+        <w:t xml:space="preserve">Hold Down </w:t>
+      </w:r>
+      <w:r>
+        <w:rPr>
+          <w:b/>
+          <w:sz w:val="40"/>
+          <w:u w:val="single"/>
+        </w:rPr>
+        <w:t>W</w:t>
+      </w:r>
+      <w:r>
+        <w:rPr>
+          <w:b/>
+          <w:sz w:val="40"/>
+          <w:u w:val="single"/>
+        </w:rPr>
+        <w:t>hile Startup:</w:t>
+      </w:r>
+    </w:p>
+    <w:p>
+      <w:pPr>
+        <w:spacing w:after="0" w:line="276" w:lineRule="auto"/>
+        <w:ind w:left="1440"/>
+        <w:rPr>
+          <w:sz w:val="36"/>
+        </w:rPr>
+      </w:pPr>
+      <w:r>
+        <w:rPr>
+          <w:sz w:val="36"/>
+        </w:rPr>
+        <w:t xml:space="preserve">C </w:t>
+      </w:r>
+      <w:r>
+        <w:rPr>
+          <w:sz w:val="36"/>
+        </w:rPr>
+        <w:t>-</w:t>
+      </w:r>
+      <w:r>
+        <w:rPr>
+          <w:sz w:val="36"/>
+        </w:rPr>
+        <w:t xml:space="preserve"> </w:t>
+      </w:r>
+      <w:r>
+        <w:rPr>
+          <w:sz w:val="36"/>
+        </w:rPr>
+        <w:t>Set display brightness to 3</w:t>
+      </w:r>
+      <w:r>
+        <w:rPr>
+          <w:sz w:val="36"/>
+        </w:rPr>
+        <w:t>0%</w:t>
+      </w:r>
+      <w:r>
+        <w:rPr>
+          <w:sz w:val="36"/>
+        </w:rPr>
+        <w:t xml:space="preserve"> (default 100%)</w:t>
+      </w:r>
+    </w:p>
+    <w:p>
+      <w:pPr>
+        <w:spacing w:after="0" w:line="276" w:lineRule="auto"/>
+        <w:ind w:left="1440"/>
+        <w:rPr>
+          <w:sz w:val="36"/>
+        </w:rPr>
+      </w:pPr>
+      <w:r>
+        <w:rPr>
+          <w:sz w:val="36"/>
+        </w:rPr>
+        <w:t xml:space="preserve">D - </w:t>
+      </w:r>
+      <w:r>
+        <w:rPr>
+          <w:sz w:val="36"/>
+        </w:rPr>
+        <w:t>Set display brightness to 50</w:t>
       </w:r>
       <w:bookmarkStart w:id="0" w:name="_GoBack"/>
       <w:bookmarkEnd w:id="0"/>
-    </w:p>
-    <w:p>
-      <w:pPr>
-        <w:spacing w:after="0" w:line="240" w:lineRule="auto"/>
+      <w:r>
+        <w:rPr>
+          <w:sz w:val="36"/>
+        </w:rPr>
+        <w:t>%</w:t>
+      </w:r>
+      <w:r>
+        <w:rPr>
+          <w:sz w:val="36"/>
+        </w:rPr>
+        <w:t xml:space="preserve"> (default 100%)</w:t>
+      </w:r>
+    </w:p>
+    <w:p>
+      <w:pPr>
+        <w:spacing w:after="0" w:line="276" w:lineRule="auto"/>
         <w:ind w:left="1440"/>
         <w:rPr>
-          <w:sz w:val="42"/>
+          <w:sz w:val="36"/>
         </w:rPr>
       </w:pPr>
     </w:p>
@@ -355,7 +443,7 @@
             <v:path o:extrusionok="f" gradientshapeok="t" o:connecttype="rect"/>
             <o:lock v:ext="edit" aspectratio="t"/>
           </v:shapetype>
-          <v:shape id="_x0000_i1025" type="#_x0000_t75" style="width:263.8pt;height:313.9pt;mso-left-percent:-10001;mso-top-percent:-10001;mso-position-horizontal:absolute;mso-position-horizontal-relative:char;mso-position-vertical:absolute;mso-position-vertical-relative:line;mso-left-percent:-10001;mso-top-percent:-10001">
+          <v:shape id="_x0000_i1025" type="#_x0000_t75" style="width:273.75pt;height:325.5pt;mso-left-percent:-10001;mso-top-percent:-10001;mso-position-horizontal:absolute;mso-position-horizontal-relative:char;mso-position-vertical:absolute;mso-position-vertical-relative:line;mso-left-percent:-10001;mso-top-percent:-10001">
             <v:imagedata r:id="rId4" o:title="20200109_161840" croptop="5343f" cropbottom="1745f"/>
           </v:shape>
         </w:pict>
@@ -372,7 +460,7 @@
 </file>
 
 <file path=word/styles.xml><?xml version="1.0" encoding="utf-8"?>
-<w:styles xmlns:mc="http://schemas.openxmlformats.org/markup-compatibility/2006" xmlns:r="http://schemas.openxmlformats.org/officeDocument/2006/relationships" xmlns:w="http://schemas.openxmlformats.org/wordprocessingml/2006/main" xmlns:w14="http://schemas.microsoft.com/office/word/2010/wordml" xmlns:w15="http://schemas.microsoft.com/office/word/2012/wordml" xmlns:w16se="http://schemas.microsoft.com/office/word/2015/wordml/symex" mc:Ignorable="w14 w15 w16se">
+<w:styles xmlns:mc="http://schemas.openxmlformats.org/markup-compatibility/2006" xmlns:r="http://schemas.openxmlformats.org/officeDocument/2006/relationships" xmlns:w="http://schemas.openxmlformats.org/wordprocessingml/2006/main" xmlns:w14="http://schemas.microsoft.com/office/word/2010/wordml" xmlns:w15="http://schemas.microsoft.com/office/word/2012/wordml" mc:Ignorable="w14 w15">
   <w:docDefaults>
     <w:rPrDefault>
       <w:rPr>

</xml_diff>

<commit_message>
Team side auto swap feature implemented, refactoring and rename
</commit_message>
<xml_diff>
--- a/Documents/TT Scoreboard RF Remote user manual.docx
+++ b/Documents/TT Scoreboard RF Remote user manual.docx
@@ -73,14 +73,14 @@
         <w:ind w:left="720"/>
         <w:rPr>
           <w:b/>
-          <w:sz w:val="40"/>
+          <w:sz w:val="34"/>
           <w:u w:val="single"/>
         </w:rPr>
       </w:pPr>
       <w:r>
         <w:rPr>
           <w:b/>
-          <w:sz w:val="40"/>
+          <w:sz w:val="34"/>
           <w:u w:val="single"/>
         </w:rPr>
         <w:t>Short Press</w:t>
@@ -88,7 +88,7 @@
       <w:r>
         <w:rPr>
           <w:b/>
-          <w:sz w:val="40"/>
+          <w:sz w:val="34"/>
           <w:u w:val="single"/>
         </w:rPr>
         <w:t>:</w:t>
@@ -99,12 +99,12 @@
         <w:spacing w:after="0" w:line="276" w:lineRule="auto"/>
         <w:ind w:left="1440"/>
         <w:rPr>
-          <w:sz w:val="36"/>
-        </w:rPr>
-      </w:pPr>
-      <w:r>
-        <w:rPr>
-          <w:sz w:val="36"/>
+          <w:sz w:val="30"/>
+        </w:rPr>
+      </w:pPr>
+      <w:r>
+        <w:rPr>
+          <w:sz w:val="30"/>
         </w:rPr>
         <w:t>A - Increment score of left team</w:t>
       </w:r>
@@ -114,12 +114,12 @@
         <w:spacing w:after="0" w:line="276" w:lineRule="auto"/>
         <w:ind w:left="1440"/>
         <w:rPr>
-          <w:sz w:val="36"/>
-        </w:rPr>
-      </w:pPr>
-      <w:r>
-        <w:rPr>
-          <w:sz w:val="36"/>
+          <w:sz w:val="30"/>
+        </w:rPr>
+      </w:pPr>
+      <w:r>
+        <w:rPr>
+          <w:sz w:val="30"/>
         </w:rPr>
         <w:t>B - Increment score of right team</w:t>
       </w:r>
@@ -129,30 +129,30 @@
         <w:spacing w:after="0" w:line="276" w:lineRule="auto"/>
         <w:ind w:left="1440"/>
         <w:rPr>
-          <w:sz w:val="36"/>
-        </w:rPr>
-      </w:pPr>
-      <w:r>
-        <w:rPr>
-          <w:sz w:val="36"/>
+          <w:sz w:val="30"/>
+        </w:rPr>
+      </w:pPr>
+      <w:r>
+        <w:rPr>
+          <w:sz w:val="30"/>
         </w:rPr>
         <w:t>C - Clear current</w:t>
       </w:r>
       <w:r>
         <w:rPr>
-          <w:sz w:val="36"/>
+          <w:sz w:val="30"/>
         </w:rPr>
         <w:t xml:space="preserve"> set</w:t>
       </w:r>
       <w:r>
         <w:rPr>
-          <w:sz w:val="36"/>
+          <w:sz w:val="30"/>
         </w:rPr>
         <w:t xml:space="preserve"> score</w:t>
       </w:r>
       <w:r>
         <w:rPr>
-          <w:sz w:val="36"/>
+          <w:sz w:val="30"/>
         </w:rPr>
         <w:t xml:space="preserve"> to start new set</w:t>
       </w:r>
@@ -162,30 +162,30 @@
         <w:spacing w:after="0" w:line="276" w:lineRule="auto"/>
         <w:ind w:left="1440"/>
         <w:rPr>
-          <w:sz w:val="36"/>
-        </w:rPr>
-      </w:pPr>
-      <w:r>
-        <w:rPr>
-          <w:sz w:val="36"/>
+          <w:sz w:val="30"/>
+        </w:rPr>
+      </w:pPr>
+      <w:r>
+        <w:rPr>
+          <w:sz w:val="30"/>
         </w:rPr>
         <w:t>D - Toggle display m</w:t>
       </w:r>
       <w:r>
         <w:rPr>
-          <w:sz w:val="36"/>
+          <w:sz w:val="30"/>
         </w:rPr>
         <w:t>ode</w:t>
       </w:r>
       <w:r>
         <w:rPr>
-          <w:sz w:val="36"/>
+          <w:sz w:val="30"/>
         </w:rPr>
         <w:t>:</w:t>
       </w:r>
       <w:r>
         <w:rPr>
-          <w:sz w:val="36"/>
+          <w:sz w:val="30"/>
         </w:rPr>
         <w:t xml:space="preserve"> Tittle/Score/Timer</w:t>
       </w:r>
@@ -197,14 +197,14 @@
         <w:ind w:left="720"/>
         <w:rPr>
           <w:b/>
-          <w:sz w:val="40"/>
+          <w:sz w:val="34"/>
           <w:u w:val="single"/>
         </w:rPr>
       </w:pPr>
       <w:r>
         <w:rPr>
           <w:b/>
-          <w:sz w:val="40"/>
+          <w:sz w:val="34"/>
           <w:u w:val="single"/>
         </w:rPr>
         <w:t>Long Press</w:t>
@@ -212,7 +212,7 @@
       <w:r>
         <w:rPr>
           <w:b/>
-          <w:sz w:val="40"/>
+          <w:sz w:val="34"/>
           <w:u w:val="single"/>
         </w:rPr>
         <w:t>:</w:t>
@@ -223,12 +223,12 @@
         <w:spacing w:after="0" w:line="276" w:lineRule="auto"/>
         <w:ind w:left="1440"/>
         <w:rPr>
-          <w:sz w:val="36"/>
-        </w:rPr>
-      </w:pPr>
-      <w:r>
-        <w:rPr>
-          <w:sz w:val="36"/>
+          <w:sz w:val="30"/>
+        </w:rPr>
+      </w:pPr>
+      <w:r>
+        <w:rPr>
+          <w:sz w:val="30"/>
         </w:rPr>
         <w:t>A - Decrement score of left team</w:t>
       </w:r>
@@ -238,30 +238,30 @@
         <w:spacing w:after="0" w:line="276" w:lineRule="auto"/>
         <w:ind w:left="1440"/>
         <w:rPr>
-          <w:sz w:val="36"/>
-        </w:rPr>
-      </w:pPr>
-      <w:r>
-        <w:rPr>
-          <w:sz w:val="36"/>
+          <w:sz w:val="30"/>
+        </w:rPr>
+      </w:pPr>
+      <w:r>
+        <w:rPr>
+          <w:sz w:val="30"/>
         </w:rPr>
         <w:t>B - Decrement score of right team</w:t>
       </w:r>
       <w:r>
         <w:rPr>
-          <w:sz w:val="36"/>
+          <w:sz w:val="30"/>
         </w:rPr>
         <w:br/>
       </w:r>
       <w:r>
         <w:rPr>
-          <w:sz w:val="36"/>
+          <w:sz w:val="30"/>
         </w:rPr>
         <w:t>C - Clear all score from display</w:t>
       </w:r>
       <w:r>
         <w:rPr>
-          <w:sz w:val="36"/>
+          <w:sz w:val="30"/>
         </w:rPr>
         <w:t xml:space="preserve"> to start new match</w:t>
       </w:r>
@@ -271,18 +271,18 @@
         <w:spacing w:after="0" w:line="276" w:lineRule="auto"/>
         <w:ind w:left="1440"/>
         <w:rPr>
-          <w:sz w:val="36"/>
-        </w:rPr>
-      </w:pPr>
-      <w:r>
-        <w:rPr>
-          <w:sz w:val="36"/>
+          <w:sz w:val="30"/>
+        </w:rPr>
+      </w:pPr>
+      <w:r>
+        <w:rPr>
+          <w:sz w:val="30"/>
         </w:rPr>
         <w:t>D - Toggle service side: Left/R</w:t>
       </w:r>
       <w:r>
         <w:rPr>
-          <w:sz w:val="36"/>
+          <w:sz w:val="30"/>
         </w:rPr>
         <w:t>ight</w:t>
       </w:r>
@@ -294,14 +294,14 @@
         <w:ind w:left="720"/>
         <w:rPr>
           <w:b/>
-          <w:sz w:val="40"/>
+          <w:sz w:val="34"/>
           <w:u w:val="single"/>
         </w:rPr>
       </w:pPr>
       <w:r>
         <w:rPr>
           <w:b/>
-          <w:sz w:val="40"/>
+          <w:sz w:val="34"/>
           <w:u w:val="single"/>
         </w:rPr>
         <w:t xml:space="preserve">Hold Down </w:t>
@@ -309,7 +309,7 @@
       <w:r>
         <w:rPr>
           <w:b/>
-          <w:sz w:val="40"/>
+          <w:sz w:val="34"/>
           <w:u w:val="single"/>
         </w:rPr>
         <w:t>W</w:t>
@@ -317,55 +317,76 @@
       <w:r>
         <w:rPr>
           <w:b/>
-          <w:sz w:val="40"/>
+          <w:sz w:val="34"/>
           <w:u w:val="single"/>
         </w:rPr>
         <w:t>hile Startup:</w:t>
       </w:r>
+      <w:r>
+        <w:rPr>
+          <w:b/>
+          <w:sz w:val="34"/>
+        </w:rPr>
+        <w:t xml:space="preserve"> </w:t>
+      </w:r>
+      <w:r>
+        <w:rPr>
+          <w:sz w:val="30"/>
+        </w:rPr>
+        <w:t>(default</w:t>
+      </w:r>
+      <w:r>
+        <w:rPr>
+          <w:sz w:val="30"/>
+        </w:rPr>
+        <w:t xml:space="preserve"> brightness</w:t>
+      </w:r>
+      <w:r>
+        <w:rPr>
+          <w:sz w:val="30"/>
+        </w:rPr>
+        <w:t xml:space="preserve"> 80%)</w:t>
+      </w:r>
+      <w:bookmarkStart w:id="0" w:name="_GoBack"/>
+      <w:bookmarkEnd w:id="0"/>
     </w:p>
     <w:p>
       <w:pPr>
         <w:spacing w:after="0" w:line="276" w:lineRule="auto"/>
         <w:ind w:left="1440"/>
         <w:rPr>
-          <w:sz w:val="36"/>
-        </w:rPr>
-      </w:pPr>
-      <w:r>
-        <w:rPr>
-          <w:sz w:val="36"/>
-        </w:rPr>
-        <w:t xml:space="preserve">C </w:t>
-      </w:r>
-      <w:r>
-        <w:rPr>
-          <w:sz w:val="36"/>
-        </w:rPr>
-        <w:t>-</w:t>
-      </w:r>
-      <w:r>
-        <w:rPr>
-          <w:sz w:val="36"/>
-        </w:rPr>
-        <w:t xml:space="preserve"> </w:t>
-      </w:r>
-      <w:r>
-        <w:rPr>
-          <w:sz w:val="36"/>
-        </w:rPr>
-        <w:t>Set display brightness to 3</w:t>
-      </w:r>
-      <w:r>
-        <w:rPr>
-          <w:sz w:val="36"/>
+          <w:sz w:val="30"/>
+        </w:rPr>
+      </w:pPr>
+      <w:r>
+        <w:rPr>
+          <w:sz w:val="30"/>
+        </w:rPr>
+        <w:t>A</w:t>
+      </w:r>
+      <w:r>
+        <w:rPr>
+          <w:sz w:val="30"/>
+        </w:rPr>
+        <w:t xml:space="preserve"> - </w:t>
+      </w:r>
+      <w:r>
+        <w:rPr>
+          <w:sz w:val="30"/>
+        </w:rPr>
+        <w:t>Set display brightness to 1</w:t>
+      </w:r>
+      <w:r>
+        <w:rPr>
+          <w:sz w:val="30"/>
         </w:rPr>
         <w:t>0%</w:t>
       </w:r>
       <w:r>
         <w:rPr>
-          <w:sz w:val="36"/>
-        </w:rPr>
-        <w:t xml:space="preserve"> (default 100%)</w:t>
+          <w:sz w:val="30"/>
+        </w:rPr>
+        <w:t>, Auto team swap disable</w:t>
       </w:r>
     </w:p>
     <w:p>
@@ -373,34 +394,44 @@
         <w:spacing w:after="0" w:line="276" w:lineRule="auto"/>
         <w:ind w:left="1440"/>
         <w:rPr>
-          <w:sz w:val="36"/>
-        </w:rPr>
-      </w:pPr>
-      <w:r>
-        <w:rPr>
-          <w:sz w:val="36"/>
-        </w:rPr>
-        <w:t xml:space="preserve">D - </w:t>
-      </w:r>
-      <w:r>
-        <w:rPr>
-          <w:sz w:val="36"/>
-        </w:rPr>
-        <w:t>Set display brightness to 50</w:t>
-      </w:r>
-      <w:bookmarkStart w:id="0" w:name="_GoBack"/>
-      <w:bookmarkEnd w:id="0"/>
-      <w:r>
-        <w:rPr>
-          <w:sz w:val="36"/>
+          <w:sz w:val="30"/>
+        </w:rPr>
+      </w:pPr>
+      <w:r>
+        <w:rPr>
+          <w:sz w:val="30"/>
+        </w:rPr>
+        <w:t>B</w:t>
+      </w:r>
+      <w:r>
+        <w:rPr>
+          <w:sz w:val="30"/>
+        </w:rPr>
+        <w:t xml:space="preserve"> - </w:t>
+      </w:r>
+      <w:r>
+        <w:rPr>
+          <w:sz w:val="30"/>
+        </w:rPr>
+        <w:t>Set display brightness to 2</w:t>
+      </w:r>
+      <w:r>
+        <w:rPr>
+          <w:sz w:val="30"/>
+        </w:rPr>
+        <w:t>0</w:t>
+      </w:r>
+      <w:r>
+        <w:rPr>
+          <w:sz w:val="30"/>
         </w:rPr>
         <w:t>%</w:t>
       </w:r>
       <w:r>
         <w:rPr>
-          <w:sz w:val="36"/>
-        </w:rPr>
-        <w:t xml:space="preserve"> (default 100%)</w:t>
+          <w:sz w:val="30"/>
+        </w:rPr>
+        <w:t xml:space="preserve"> </w:t>
       </w:r>
     </w:p>
     <w:p>
@@ -408,7 +439,61 @@
         <w:spacing w:after="0" w:line="276" w:lineRule="auto"/>
         <w:ind w:left="1440"/>
         <w:rPr>
-          <w:sz w:val="36"/>
+          <w:sz w:val="30"/>
+        </w:rPr>
+      </w:pPr>
+      <w:r>
+        <w:rPr>
+          <w:sz w:val="30"/>
+        </w:rPr>
+        <w:t xml:space="preserve">C - </w:t>
+      </w:r>
+      <w:r>
+        <w:rPr>
+          <w:sz w:val="30"/>
+        </w:rPr>
+        <w:t>Set display brightness to 5</w:t>
+      </w:r>
+      <w:r>
+        <w:rPr>
+          <w:sz w:val="30"/>
+        </w:rPr>
+        <w:t xml:space="preserve">0% </w:t>
+      </w:r>
+    </w:p>
+    <w:p>
+      <w:pPr>
+        <w:spacing w:after="0" w:line="276" w:lineRule="auto"/>
+        <w:ind w:left="1440"/>
+        <w:rPr>
+          <w:sz w:val="30"/>
+        </w:rPr>
+      </w:pPr>
+      <w:r>
+        <w:rPr>
+          <w:sz w:val="30"/>
+        </w:rPr>
+        <w:t xml:space="preserve">D - </w:t>
+      </w:r>
+      <w:r>
+        <w:rPr>
+          <w:sz w:val="30"/>
+        </w:rPr>
+        <w:t>Set display brightness to 10</w:t>
+      </w:r>
+      <w:r>
+        <w:rPr>
+          <w:sz w:val="30"/>
+        </w:rPr>
+        <w:t xml:space="preserve">0% </w:t>
+      </w:r>
+    </w:p>
+    <w:p>
+      <w:pPr>
+        <w:spacing w:after="0" w:line="276" w:lineRule="auto"/>
+        <w:ind w:left="1440"/>
+        <w:rPr>
+          <w:sz w:val="30"/>
         </w:rPr>
       </w:pPr>
     </w:p>

</xml_diff>